<commit_message>
Changes to project report document: some shuffling around, added a future work bullet, and some minor fixes to make it still fit neatly into two pages for no other reason than my satisfaction
</commit_message>
<xml_diff>
--- a/writeup/CSE 561 Android Project Report.docx
+++ b/writeup/CSE 561 Android Project Report.docx
@@ -23,8 +23,13 @@
         <w:jc w:val="center"/>
       </w:pPr>
       <w:r>
-        <w:t>Lilian de Greef &amp; Calvin Loncaric</w:t>
-      </w:r>
+        <w:t xml:space="preserve">Lilian de Greef &amp; Calvin </w:t>
+      </w:r>
+      <w:proofErr w:type="spellStart"/>
+      <w:r>
+        <w:t>Loncaric</w:t>
+      </w:r>
+      <w:proofErr w:type="spellEnd"/>
     </w:p>
     <w:p>
       <w:pPr>
@@ -134,6 +139,7 @@
     <w:p/>
     <w:p>
       <w:pPr>
+        <w:spacing w:after="120"/>
         <w:rPr>
           <w:b/>
         </w:rPr>
@@ -145,7 +151,6 @@
         <w:t>DESIGN DECISIONS</w:t>
       </w:r>
     </w:p>
-    <w:p/>
     <w:p>
       <w:pPr>
         <w:rPr>
@@ -176,12 +181,7 @@
         <w:t xml:space="preserve"> Hz</w:t>
       </w:r>
       <w:r>
-        <w:t xml:space="preserve"> frequency sine wav</w:t>
-      </w:r>
-      <w:bookmarkStart w:id="0" w:name="_GoBack"/>
-      <w:bookmarkEnd w:id="0"/>
-      <w:r>
-        <w:t xml:space="preserve">es and silence to represent </w:t>
+        <w:t xml:space="preserve"> frequency sine waves and silence to represent </w:t>
       </w:r>
       <w:r>
         <w:rPr>
@@ -403,7 +403,15 @@
         </w:numPr>
       </w:pPr>
       <w:r>
-        <w:t>Breaks up the thresholded signal</w:t>
+        <w:t xml:space="preserve">Breaks up the </w:t>
+      </w:r>
+      <w:proofErr w:type="spellStart"/>
+      <w:r>
+        <w:t>thresholded</w:t>
+      </w:r>
+      <w:proofErr w:type="spellEnd"/>
+      <w:r>
+        <w:t xml:space="preserve"> signal</w:t>
       </w:r>
       <w:r>
         <w:t xml:space="preserve"> into bins,</w:t>
@@ -430,7 +438,19 @@
         </w:numPr>
       </w:pPr>
       <w:r>
-        <w:t xml:space="preserve">Counts the number of high samples within each bin to determine if they contain a </w:t>
+        <w:t xml:space="preserve">Counts the number of high samples within each bin to determine if </w:t>
+      </w:r>
+      <w:r>
+        <w:t>it</w:t>
+      </w:r>
+      <w:r>
+        <w:t xml:space="preserve"> contain</w:t>
+      </w:r>
+      <w:r>
+        <w:t>s</w:t>
+      </w:r>
+      <w:r>
+        <w:t xml:space="preserve"> a </w:t>
       </w:r>
       <w:r>
         <w:rPr>
@@ -459,6 +479,7 @@
     </w:p>
     <w:p>
       <w:pPr>
+        <w:spacing w:after="120"/>
         <w:rPr>
           <w:b/>
         </w:rPr>
@@ -472,26 +493,35 @@
       </w:r>
     </w:p>
     <w:p>
+      <w:r>
+        <w:t xml:space="preserve">We sent repeatedly sent ~1Kb of text between two phones in a quiet room to investigate the bit error rate. </w:t>
+      </w:r>
+      <w:r>
+        <w:t>Our error rate was lowest when the phones were around 5-7.5 cm apart. Between 12.5-15 cm we observed a marked decrease in detection accuracy</w:t>
+      </w:r>
+      <w:r>
+        <w:t>, as shown in the graph below,</w:t>
+      </w:r>
+      <w:r>
+        <w:t xml:space="preserve"> that we cannot fully explain.</w:t>
+      </w:r>
+    </w:p>
+    <w:p>
       <w:pPr>
+        <w:spacing w:after="120"/>
+        <w:jc w:val="center"/>
         <w:rPr>
           <w:b/>
         </w:rPr>
       </w:pPr>
-    </w:p>
-    <w:p>
-      <w:pPr>
-        <w:rPr>
-          <w:b/>
-        </w:rPr>
-      </w:pPr>
       <w:r>
         <w:rPr>
           <w:noProof/>
         </w:rPr>
         <w:drawing>
-          <wp:inline distT="0" distB="0" distL="0" distR="0" wp14:anchorId="7521AE38" wp14:editId="7FBCD3E6">
-            <wp:extent cx="4345305" cy="2275815"/>
-            <wp:effectExtent l="0" t="0" r="0" b="10795"/>
+          <wp:inline distT="0" distB="0" distL="0" distR="0" wp14:anchorId="7521AE38" wp14:editId="7B708731">
+            <wp:extent cx="4346795" cy="2117379"/>
+            <wp:effectExtent l="0" t="0" r="0" b="0"/>
             <wp:docPr id="1" name="Chart 1"/>
             <wp:cNvGraphicFramePr/>
             <a:graphic xmlns:a="http://schemas.openxmlformats.org/drawingml/2006/main">
@@ -501,6 +531,22 @@
             </a:graphic>
           </wp:inline>
         </w:drawing>
+      </w:r>
+    </w:p>
+    <w:p>
+      <w:r>
+        <w:t xml:space="preserve">The primary sources of error were failure to detect the preamble and failure to </w:t>
+      </w:r>
+      <w:bookmarkStart w:id="0" w:name="_GoBack"/>
+      <w:bookmarkEnd w:id="0"/>
+      <w:r>
+        <w:t xml:space="preserve">correctly decode the header. A missed packet (or one with the wrong length) would incorrectly shift all of the subsequent data, resulting in very low overall accuracy.  Every error resulting in more than 1200 incorrect bits in the table </w:t>
+      </w:r>
+      <w:r>
+        <w:t>below</w:t>
+      </w:r>
+      <w:r>
+        <w:t xml:space="preserve"> was a result of a missed packet (or a packet with an incorrectly interpreted length).</w:t>
       </w:r>
     </w:p>
     <w:p>
@@ -512,7 +558,9 @@
     </w:p>
     <w:tbl>
       <w:tblPr>
-        <w:tblW w:w="5000" w:type="pct"/>
+        <w:tblW w:w="4837" w:type="pct"/>
+        <w:jc w:val="center"/>
+        <w:tblInd w:w="288" w:type="dxa"/>
         <w:tblBorders>
           <w:top w:val="single" w:sz="4" w:space="0" w:color="auto"/>
           <w:left w:val="single" w:sz="4" w:space="0" w:color="auto"/>
@@ -524,26 +572,27 @@
         <w:tblLook w:val="04A0" w:firstRow="1" w:lastRow="0" w:firstColumn="1" w:lastColumn="0" w:noHBand="0" w:noVBand="1"/>
       </w:tblPr>
       <w:tblGrid>
-        <w:gridCol w:w="1296"/>
-        <w:gridCol w:w="645"/>
-        <w:gridCol w:w="646"/>
-        <w:gridCol w:w="632"/>
-        <w:gridCol w:w="632"/>
-        <w:gridCol w:w="632"/>
-        <w:gridCol w:w="632"/>
-        <w:gridCol w:w="634"/>
-        <w:gridCol w:w="634"/>
-        <w:gridCol w:w="634"/>
-        <w:gridCol w:w="636"/>
-        <w:gridCol w:w="1203"/>
+        <w:gridCol w:w="1234"/>
+        <w:gridCol w:w="624"/>
+        <w:gridCol w:w="624"/>
+        <w:gridCol w:w="612"/>
+        <w:gridCol w:w="612"/>
+        <w:gridCol w:w="612"/>
+        <w:gridCol w:w="612"/>
+        <w:gridCol w:w="612"/>
+        <w:gridCol w:w="612"/>
+        <w:gridCol w:w="612"/>
+        <w:gridCol w:w="624"/>
+        <w:gridCol w:w="1177"/>
       </w:tblGrid>
       <w:tr>
         <w:trPr>
           <w:trHeight w:val="237"/>
+          <w:jc w:val="center"/>
         </w:trPr>
         <w:tc>
           <w:tcPr>
-            <w:tcW w:w="731" w:type="pct"/>
+            <w:tcW w:w="668" w:type="pct"/>
             <w:shd w:val="clear" w:color="auto" w:fill="auto"/>
             <w:noWrap/>
             <w:hideMark/>
@@ -570,7 +619,7 @@
         </w:tc>
         <w:tc>
           <w:tcPr>
-            <w:tcW w:w="3589" w:type="pct"/>
+            <w:tcW w:w="3641" w:type="pct"/>
             <w:gridSpan w:val="10"/>
             <w:shd w:val="clear" w:color="auto" w:fill="auto"/>
             <w:noWrap/>
@@ -598,7 +647,7 @@
         </w:tc>
         <w:tc>
           <w:tcPr>
-            <w:tcW w:w="681" w:type="pct"/>
+            <w:tcW w:w="692" w:type="pct"/>
             <w:shd w:val="clear" w:color="auto" w:fill="auto"/>
             <w:noWrap/>
             <w:hideMark/>
@@ -646,10 +695,11 @@
       <w:tr>
         <w:trPr>
           <w:trHeight w:val="237"/>
+          <w:jc w:val="center"/>
         </w:trPr>
         <w:tc>
           <w:tcPr>
-            <w:tcW w:w="731" w:type="pct"/>
+            <w:tcW w:w="668" w:type="pct"/>
             <w:shd w:val="clear" w:color="auto" w:fill="auto"/>
             <w:noWrap/>
             <w:vAlign w:val="bottom"/>
@@ -676,7 +726,7 @@
         </w:tc>
         <w:tc>
           <w:tcPr>
-            <w:tcW w:w="364" w:type="pct"/>
+            <w:tcW w:w="369" w:type="pct"/>
             <w:shd w:val="clear" w:color="auto" w:fill="auto"/>
             <w:noWrap/>
             <w:vAlign w:val="bottom"/>
@@ -703,7 +753,7 @@
         </w:tc>
         <w:tc>
           <w:tcPr>
-            <w:tcW w:w="365" w:type="pct"/>
+            <w:tcW w:w="369" w:type="pct"/>
             <w:shd w:val="clear" w:color="auto" w:fill="auto"/>
             <w:noWrap/>
             <w:vAlign w:val="bottom"/>
@@ -730,7 +780,7 @@
         </w:tc>
         <w:tc>
           <w:tcPr>
-            <w:tcW w:w="357" w:type="pct"/>
+            <w:tcW w:w="362" w:type="pct"/>
             <w:shd w:val="clear" w:color="auto" w:fill="auto"/>
             <w:noWrap/>
             <w:vAlign w:val="bottom"/>
@@ -757,7 +807,7 @@
         </w:tc>
         <w:tc>
           <w:tcPr>
-            <w:tcW w:w="357" w:type="pct"/>
+            <w:tcW w:w="362" w:type="pct"/>
             <w:shd w:val="clear" w:color="auto" w:fill="auto"/>
             <w:noWrap/>
             <w:vAlign w:val="bottom"/>
@@ -784,7 +834,7 @@
         </w:tc>
         <w:tc>
           <w:tcPr>
-            <w:tcW w:w="357" w:type="pct"/>
+            <w:tcW w:w="362" w:type="pct"/>
             <w:shd w:val="clear" w:color="auto" w:fill="auto"/>
             <w:noWrap/>
             <w:vAlign w:val="bottom"/>
@@ -811,7 +861,7 @@
         </w:tc>
         <w:tc>
           <w:tcPr>
-            <w:tcW w:w="357" w:type="pct"/>
+            <w:tcW w:w="362" w:type="pct"/>
             <w:shd w:val="clear" w:color="auto" w:fill="auto"/>
             <w:noWrap/>
             <w:vAlign w:val="bottom"/>
@@ -838,7 +888,7 @@
         </w:tc>
         <w:tc>
           <w:tcPr>
-            <w:tcW w:w="358" w:type="pct"/>
+            <w:tcW w:w="362" w:type="pct"/>
             <w:shd w:val="clear" w:color="auto" w:fill="auto"/>
             <w:noWrap/>
             <w:vAlign w:val="bottom"/>
@@ -865,7 +915,7 @@
         </w:tc>
         <w:tc>
           <w:tcPr>
-            <w:tcW w:w="358" w:type="pct"/>
+            <w:tcW w:w="362" w:type="pct"/>
             <w:shd w:val="clear" w:color="auto" w:fill="auto"/>
             <w:noWrap/>
             <w:vAlign w:val="bottom"/>
@@ -892,7 +942,7 @@
         </w:tc>
         <w:tc>
           <w:tcPr>
-            <w:tcW w:w="358" w:type="pct"/>
+            <w:tcW w:w="362" w:type="pct"/>
             <w:shd w:val="clear" w:color="auto" w:fill="auto"/>
             <w:noWrap/>
             <w:vAlign w:val="bottom"/>
@@ -919,7 +969,7 @@
         </w:tc>
         <w:tc>
           <w:tcPr>
-            <w:tcW w:w="359" w:type="pct"/>
+            <w:tcW w:w="366" w:type="pct"/>
             <w:shd w:val="clear" w:color="auto" w:fill="auto"/>
             <w:noWrap/>
             <w:vAlign w:val="bottom"/>
@@ -946,7 +996,7 @@
         </w:tc>
         <w:tc>
           <w:tcPr>
-            <w:tcW w:w="681" w:type="pct"/>
+            <w:tcW w:w="692" w:type="pct"/>
             <w:shd w:val="clear" w:color="auto" w:fill="auto"/>
             <w:noWrap/>
             <w:vAlign w:val="bottom"/>
@@ -975,10 +1025,11 @@
       <w:tr>
         <w:trPr>
           <w:trHeight w:val="237"/>
+          <w:jc w:val="center"/>
         </w:trPr>
         <w:tc>
           <w:tcPr>
-            <w:tcW w:w="731" w:type="pct"/>
+            <w:tcW w:w="668" w:type="pct"/>
             <w:shd w:val="clear" w:color="auto" w:fill="auto"/>
             <w:noWrap/>
             <w:vAlign w:val="bottom"/>
@@ -1005,7 +1056,7 @@
         </w:tc>
         <w:tc>
           <w:tcPr>
-            <w:tcW w:w="364" w:type="pct"/>
+            <w:tcW w:w="369" w:type="pct"/>
             <w:shd w:val="clear" w:color="auto" w:fill="auto"/>
             <w:noWrap/>
             <w:vAlign w:val="bottom"/>
@@ -1032,7 +1083,7 @@
         </w:tc>
         <w:tc>
           <w:tcPr>
-            <w:tcW w:w="365" w:type="pct"/>
+            <w:tcW w:w="369" w:type="pct"/>
             <w:shd w:val="clear" w:color="auto" w:fill="auto"/>
             <w:noWrap/>
             <w:vAlign w:val="bottom"/>
@@ -1059,7 +1110,7 @@
         </w:tc>
         <w:tc>
           <w:tcPr>
-            <w:tcW w:w="357" w:type="pct"/>
+            <w:tcW w:w="362" w:type="pct"/>
             <w:shd w:val="clear" w:color="auto" w:fill="auto"/>
             <w:noWrap/>
             <w:vAlign w:val="bottom"/>
@@ -1086,7 +1137,7 @@
         </w:tc>
         <w:tc>
           <w:tcPr>
-            <w:tcW w:w="357" w:type="pct"/>
+            <w:tcW w:w="362" w:type="pct"/>
             <w:shd w:val="clear" w:color="auto" w:fill="auto"/>
             <w:noWrap/>
             <w:vAlign w:val="bottom"/>
@@ -1113,7 +1164,7 @@
         </w:tc>
         <w:tc>
           <w:tcPr>
-            <w:tcW w:w="357" w:type="pct"/>
+            <w:tcW w:w="362" w:type="pct"/>
             <w:shd w:val="clear" w:color="auto" w:fill="auto"/>
             <w:noWrap/>
             <w:vAlign w:val="bottom"/>
@@ -1140,7 +1191,7 @@
         </w:tc>
         <w:tc>
           <w:tcPr>
-            <w:tcW w:w="357" w:type="pct"/>
+            <w:tcW w:w="362" w:type="pct"/>
             <w:shd w:val="clear" w:color="auto" w:fill="auto"/>
             <w:noWrap/>
             <w:vAlign w:val="bottom"/>
@@ -1167,7 +1218,7 @@
         </w:tc>
         <w:tc>
           <w:tcPr>
-            <w:tcW w:w="358" w:type="pct"/>
+            <w:tcW w:w="362" w:type="pct"/>
             <w:shd w:val="clear" w:color="auto" w:fill="auto"/>
             <w:noWrap/>
             <w:vAlign w:val="bottom"/>
@@ -1194,7 +1245,7 @@
         </w:tc>
         <w:tc>
           <w:tcPr>
-            <w:tcW w:w="358" w:type="pct"/>
+            <w:tcW w:w="362" w:type="pct"/>
             <w:shd w:val="clear" w:color="auto" w:fill="auto"/>
             <w:noWrap/>
             <w:vAlign w:val="bottom"/>
@@ -1221,7 +1272,7 @@
         </w:tc>
         <w:tc>
           <w:tcPr>
-            <w:tcW w:w="358" w:type="pct"/>
+            <w:tcW w:w="362" w:type="pct"/>
             <w:shd w:val="clear" w:color="auto" w:fill="auto"/>
             <w:noWrap/>
             <w:vAlign w:val="bottom"/>
@@ -1248,7 +1299,7 @@
         </w:tc>
         <w:tc>
           <w:tcPr>
-            <w:tcW w:w="359" w:type="pct"/>
+            <w:tcW w:w="366" w:type="pct"/>
             <w:shd w:val="clear" w:color="auto" w:fill="auto"/>
             <w:noWrap/>
             <w:vAlign w:val="bottom"/>
@@ -1275,7 +1326,7 @@
         </w:tc>
         <w:tc>
           <w:tcPr>
-            <w:tcW w:w="681" w:type="pct"/>
+            <w:tcW w:w="692" w:type="pct"/>
             <w:shd w:val="clear" w:color="auto" w:fill="auto"/>
             <w:noWrap/>
             <w:vAlign w:val="bottom"/>
@@ -1304,10 +1355,11 @@
       <w:tr>
         <w:trPr>
           <w:trHeight w:val="237"/>
+          <w:jc w:val="center"/>
         </w:trPr>
         <w:tc>
           <w:tcPr>
-            <w:tcW w:w="731" w:type="pct"/>
+            <w:tcW w:w="668" w:type="pct"/>
             <w:shd w:val="clear" w:color="auto" w:fill="auto"/>
             <w:noWrap/>
             <w:vAlign w:val="bottom"/>
@@ -1334,7 +1386,7 @@
         </w:tc>
         <w:tc>
           <w:tcPr>
-            <w:tcW w:w="364" w:type="pct"/>
+            <w:tcW w:w="369" w:type="pct"/>
             <w:shd w:val="clear" w:color="auto" w:fill="auto"/>
             <w:noWrap/>
             <w:vAlign w:val="bottom"/>
@@ -1361,7 +1413,7 @@
         </w:tc>
         <w:tc>
           <w:tcPr>
-            <w:tcW w:w="365" w:type="pct"/>
+            <w:tcW w:w="369" w:type="pct"/>
             <w:shd w:val="clear" w:color="auto" w:fill="auto"/>
             <w:noWrap/>
             <w:vAlign w:val="bottom"/>
@@ -1388,7 +1440,7 @@
         </w:tc>
         <w:tc>
           <w:tcPr>
-            <w:tcW w:w="357" w:type="pct"/>
+            <w:tcW w:w="362" w:type="pct"/>
             <w:shd w:val="clear" w:color="auto" w:fill="auto"/>
             <w:noWrap/>
             <w:vAlign w:val="bottom"/>
@@ -1415,7 +1467,7 @@
         </w:tc>
         <w:tc>
           <w:tcPr>
-            <w:tcW w:w="357" w:type="pct"/>
+            <w:tcW w:w="362" w:type="pct"/>
             <w:shd w:val="clear" w:color="auto" w:fill="auto"/>
             <w:noWrap/>
             <w:vAlign w:val="bottom"/>
@@ -1442,7 +1494,7 @@
         </w:tc>
         <w:tc>
           <w:tcPr>
-            <w:tcW w:w="357" w:type="pct"/>
+            <w:tcW w:w="362" w:type="pct"/>
             <w:shd w:val="clear" w:color="auto" w:fill="auto"/>
             <w:noWrap/>
             <w:vAlign w:val="bottom"/>
@@ -1469,7 +1521,7 @@
         </w:tc>
         <w:tc>
           <w:tcPr>
-            <w:tcW w:w="357" w:type="pct"/>
+            <w:tcW w:w="362" w:type="pct"/>
             <w:shd w:val="clear" w:color="auto" w:fill="auto"/>
             <w:noWrap/>
             <w:vAlign w:val="bottom"/>
@@ -1496,7 +1548,7 @@
         </w:tc>
         <w:tc>
           <w:tcPr>
-            <w:tcW w:w="358" w:type="pct"/>
+            <w:tcW w:w="362" w:type="pct"/>
             <w:shd w:val="clear" w:color="auto" w:fill="auto"/>
             <w:noWrap/>
             <w:vAlign w:val="bottom"/>
@@ -1523,7 +1575,7 @@
         </w:tc>
         <w:tc>
           <w:tcPr>
-            <w:tcW w:w="358" w:type="pct"/>
+            <w:tcW w:w="362" w:type="pct"/>
             <w:shd w:val="clear" w:color="auto" w:fill="auto"/>
             <w:noWrap/>
             <w:vAlign w:val="bottom"/>
@@ -1550,7 +1602,7 @@
         </w:tc>
         <w:tc>
           <w:tcPr>
-            <w:tcW w:w="358" w:type="pct"/>
+            <w:tcW w:w="362" w:type="pct"/>
             <w:shd w:val="clear" w:color="auto" w:fill="auto"/>
             <w:noWrap/>
             <w:vAlign w:val="bottom"/>
@@ -1577,7 +1629,7 @@
         </w:tc>
         <w:tc>
           <w:tcPr>
-            <w:tcW w:w="359" w:type="pct"/>
+            <w:tcW w:w="366" w:type="pct"/>
             <w:shd w:val="clear" w:color="auto" w:fill="auto"/>
             <w:noWrap/>
             <w:vAlign w:val="bottom"/>
@@ -1604,7 +1656,7 @@
         </w:tc>
         <w:tc>
           <w:tcPr>
-            <w:tcW w:w="681" w:type="pct"/>
+            <w:tcW w:w="692" w:type="pct"/>
             <w:shd w:val="clear" w:color="auto" w:fill="auto"/>
             <w:noWrap/>
             <w:vAlign w:val="bottom"/>
@@ -1633,10 +1685,11 @@
       <w:tr>
         <w:trPr>
           <w:trHeight w:val="237"/>
+          <w:jc w:val="center"/>
         </w:trPr>
         <w:tc>
           <w:tcPr>
-            <w:tcW w:w="731" w:type="pct"/>
+            <w:tcW w:w="668" w:type="pct"/>
             <w:shd w:val="clear" w:color="auto" w:fill="auto"/>
             <w:noWrap/>
             <w:vAlign w:val="bottom"/>
@@ -1663,7 +1716,7 @@
         </w:tc>
         <w:tc>
           <w:tcPr>
-            <w:tcW w:w="364" w:type="pct"/>
+            <w:tcW w:w="369" w:type="pct"/>
             <w:shd w:val="clear" w:color="auto" w:fill="auto"/>
             <w:noWrap/>
             <w:vAlign w:val="bottom"/>
@@ -1690,7 +1743,7 @@
         </w:tc>
         <w:tc>
           <w:tcPr>
-            <w:tcW w:w="365" w:type="pct"/>
+            <w:tcW w:w="369" w:type="pct"/>
             <w:shd w:val="clear" w:color="auto" w:fill="auto"/>
             <w:noWrap/>
             <w:vAlign w:val="bottom"/>
@@ -1717,7 +1770,7 @@
         </w:tc>
         <w:tc>
           <w:tcPr>
-            <w:tcW w:w="357" w:type="pct"/>
+            <w:tcW w:w="362" w:type="pct"/>
             <w:shd w:val="clear" w:color="auto" w:fill="auto"/>
             <w:noWrap/>
             <w:vAlign w:val="bottom"/>
@@ -1744,7 +1797,7 @@
         </w:tc>
         <w:tc>
           <w:tcPr>
-            <w:tcW w:w="357" w:type="pct"/>
+            <w:tcW w:w="362" w:type="pct"/>
             <w:shd w:val="clear" w:color="auto" w:fill="auto"/>
             <w:noWrap/>
             <w:vAlign w:val="bottom"/>
@@ -1771,7 +1824,7 @@
         </w:tc>
         <w:tc>
           <w:tcPr>
-            <w:tcW w:w="357" w:type="pct"/>
+            <w:tcW w:w="362" w:type="pct"/>
             <w:shd w:val="clear" w:color="auto" w:fill="auto"/>
             <w:noWrap/>
             <w:vAlign w:val="bottom"/>
@@ -1798,7 +1851,7 @@
         </w:tc>
         <w:tc>
           <w:tcPr>
-            <w:tcW w:w="357" w:type="pct"/>
+            <w:tcW w:w="362" w:type="pct"/>
             <w:shd w:val="clear" w:color="auto" w:fill="auto"/>
             <w:noWrap/>
             <w:vAlign w:val="bottom"/>
@@ -1825,7 +1878,7 @@
         </w:tc>
         <w:tc>
           <w:tcPr>
-            <w:tcW w:w="358" w:type="pct"/>
+            <w:tcW w:w="362" w:type="pct"/>
             <w:shd w:val="clear" w:color="auto" w:fill="auto"/>
             <w:noWrap/>
             <w:vAlign w:val="bottom"/>
@@ -1852,7 +1905,7 @@
         </w:tc>
         <w:tc>
           <w:tcPr>
-            <w:tcW w:w="358" w:type="pct"/>
+            <w:tcW w:w="362" w:type="pct"/>
             <w:shd w:val="clear" w:color="auto" w:fill="auto"/>
             <w:noWrap/>
             <w:vAlign w:val="bottom"/>
@@ -1879,7 +1932,7 @@
         </w:tc>
         <w:tc>
           <w:tcPr>
-            <w:tcW w:w="358" w:type="pct"/>
+            <w:tcW w:w="362" w:type="pct"/>
             <w:shd w:val="clear" w:color="auto" w:fill="auto"/>
             <w:noWrap/>
             <w:vAlign w:val="bottom"/>
@@ -1906,7 +1959,7 @@
         </w:tc>
         <w:tc>
           <w:tcPr>
-            <w:tcW w:w="359" w:type="pct"/>
+            <w:tcW w:w="366" w:type="pct"/>
             <w:shd w:val="clear" w:color="auto" w:fill="auto"/>
             <w:noWrap/>
             <w:vAlign w:val="bottom"/>
@@ -1933,7 +1986,7 @@
         </w:tc>
         <w:tc>
           <w:tcPr>
-            <w:tcW w:w="681" w:type="pct"/>
+            <w:tcW w:w="692" w:type="pct"/>
             <w:shd w:val="clear" w:color="auto" w:fill="auto"/>
             <w:noWrap/>
             <w:vAlign w:val="bottom"/>
@@ -1962,10 +2015,11 @@
       <w:tr>
         <w:trPr>
           <w:trHeight w:val="237"/>
+          <w:jc w:val="center"/>
         </w:trPr>
         <w:tc>
           <w:tcPr>
-            <w:tcW w:w="731" w:type="pct"/>
+            <w:tcW w:w="668" w:type="pct"/>
             <w:shd w:val="clear" w:color="auto" w:fill="auto"/>
             <w:noWrap/>
             <w:vAlign w:val="bottom"/>
@@ -1992,7 +2046,7 @@
         </w:tc>
         <w:tc>
           <w:tcPr>
-            <w:tcW w:w="364" w:type="pct"/>
+            <w:tcW w:w="369" w:type="pct"/>
             <w:shd w:val="clear" w:color="auto" w:fill="auto"/>
             <w:noWrap/>
             <w:vAlign w:val="bottom"/>
@@ -2019,7 +2073,7 @@
         </w:tc>
         <w:tc>
           <w:tcPr>
-            <w:tcW w:w="365" w:type="pct"/>
+            <w:tcW w:w="369" w:type="pct"/>
             <w:shd w:val="clear" w:color="auto" w:fill="auto"/>
             <w:noWrap/>
             <w:vAlign w:val="bottom"/>
@@ -2046,7 +2100,7 @@
         </w:tc>
         <w:tc>
           <w:tcPr>
-            <w:tcW w:w="357" w:type="pct"/>
+            <w:tcW w:w="362" w:type="pct"/>
             <w:shd w:val="clear" w:color="auto" w:fill="auto"/>
             <w:noWrap/>
             <w:vAlign w:val="bottom"/>
@@ -2073,7 +2127,7 @@
         </w:tc>
         <w:tc>
           <w:tcPr>
-            <w:tcW w:w="357" w:type="pct"/>
+            <w:tcW w:w="362" w:type="pct"/>
             <w:shd w:val="clear" w:color="auto" w:fill="auto"/>
             <w:noWrap/>
             <w:vAlign w:val="bottom"/>
@@ -2100,7 +2154,7 @@
         </w:tc>
         <w:tc>
           <w:tcPr>
-            <w:tcW w:w="357" w:type="pct"/>
+            <w:tcW w:w="362" w:type="pct"/>
             <w:shd w:val="clear" w:color="auto" w:fill="auto"/>
             <w:noWrap/>
             <w:vAlign w:val="bottom"/>
@@ -2127,7 +2181,7 @@
         </w:tc>
         <w:tc>
           <w:tcPr>
-            <w:tcW w:w="357" w:type="pct"/>
+            <w:tcW w:w="362" w:type="pct"/>
             <w:shd w:val="clear" w:color="auto" w:fill="auto"/>
             <w:noWrap/>
             <w:vAlign w:val="bottom"/>
@@ -2154,7 +2208,7 @@
         </w:tc>
         <w:tc>
           <w:tcPr>
-            <w:tcW w:w="358" w:type="pct"/>
+            <w:tcW w:w="362" w:type="pct"/>
             <w:shd w:val="clear" w:color="auto" w:fill="auto"/>
             <w:noWrap/>
             <w:vAlign w:val="bottom"/>
@@ -2181,7 +2235,7 @@
         </w:tc>
         <w:tc>
           <w:tcPr>
-            <w:tcW w:w="358" w:type="pct"/>
+            <w:tcW w:w="362" w:type="pct"/>
             <w:shd w:val="clear" w:color="auto" w:fill="auto"/>
             <w:noWrap/>
             <w:vAlign w:val="bottom"/>
@@ -2208,7 +2262,7 @@
         </w:tc>
         <w:tc>
           <w:tcPr>
-            <w:tcW w:w="358" w:type="pct"/>
+            <w:tcW w:w="362" w:type="pct"/>
             <w:shd w:val="clear" w:color="auto" w:fill="auto"/>
             <w:noWrap/>
             <w:vAlign w:val="bottom"/>
@@ -2235,7 +2289,7 @@
         </w:tc>
         <w:tc>
           <w:tcPr>
-            <w:tcW w:w="359" w:type="pct"/>
+            <w:tcW w:w="366" w:type="pct"/>
             <w:shd w:val="clear" w:color="auto" w:fill="auto"/>
             <w:noWrap/>
             <w:vAlign w:val="bottom"/>
@@ -2262,7 +2316,7 @@
         </w:tc>
         <w:tc>
           <w:tcPr>
-            <w:tcW w:w="681" w:type="pct"/>
+            <w:tcW w:w="692" w:type="pct"/>
             <w:shd w:val="clear" w:color="auto" w:fill="auto"/>
             <w:noWrap/>
             <w:vAlign w:val="bottom"/>
@@ -2291,10 +2345,11 @@
       <w:tr>
         <w:trPr>
           <w:trHeight w:val="237"/>
+          <w:jc w:val="center"/>
         </w:trPr>
         <w:tc>
           <w:tcPr>
-            <w:tcW w:w="731" w:type="pct"/>
+            <w:tcW w:w="668" w:type="pct"/>
             <w:shd w:val="clear" w:color="auto" w:fill="auto"/>
             <w:noWrap/>
             <w:vAlign w:val="bottom"/>
@@ -2321,7 +2376,7 @@
         </w:tc>
         <w:tc>
           <w:tcPr>
-            <w:tcW w:w="364" w:type="pct"/>
+            <w:tcW w:w="369" w:type="pct"/>
             <w:shd w:val="clear" w:color="auto" w:fill="auto"/>
             <w:noWrap/>
             <w:vAlign w:val="bottom"/>
@@ -2348,7 +2403,7 @@
         </w:tc>
         <w:tc>
           <w:tcPr>
-            <w:tcW w:w="365" w:type="pct"/>
+            <w:tcW w:w="369" w:type="pct"/>
             <w:shd w:val="clear" w:color="auto" w:fill="auto"/>
             <w:noWrap/>
             <w:vAlign w:val="bottom"/>
@@ -2375,7 +2430,7 @@
         </w:tc>
         <w:tc>
           <w:tcPr>
-            <w:tcW w:w="357" w:type="pct"/>
+            <w:tcW w:w="362" w:type="pct"/>
             <w:shd w:val="clear" w:color="auto" w:fill="auto"/>
             <w:noWrap/>
             <w:vAlign w:val="bottom"/>
@@ -2402,7 +2457,7 @@
         </w:tc>
         <w:tc>
           <w:tcPr>
-            <w:tcW w:w="357" w:type="pct"/>
+            <w:tcW w:w="362" w:type="pct"/>
             <w:shd w:val="clear" w:color="auto" w:fill="auto"/>
             <w:noWrap/>
             <w:vAlign w:val="bottom"/>
@@ -2429,7 +2484,7 @@
         </w:tc>
         <w:tc>
           <w:tcPr>
-            <w:tcW w:w="357" w:type="pct"/>
+            <w:tcW w:w="362" w:type="pct"/>
             <w:shd w:val="clear" w:color="auto" w:fill="auto"/>
             <w:noWrap/>
             <w:vAlign w:val="bottom"/>
@@ -2456,7 +2511,7 @@
         </w:tc>
         <w:tc>
           <w:tcPr>
-            <w:tcW w:w="357" w:type="pct"/>
+            <w:tcW w:w="362" w:type="pct"/>
             <w:shd w:val="clear" w:color="auto" w:fill="auto"/>
             <w:noWrap/>
             <w:vAlign w:val="bottom"/>
@@ -2483,7 +2538,7 @@
         </w:tc>
         <w:tc>
           <w:tcPr>
-            <w:tcW w:w="358" w:type="pct"/>
+            <w:tcW w:w="362" w:type="pct"/>
             <w:shd w:val="clear" w:color="auto" w:fill="auto"/>
             <w:noWrap/>
             <w:vAlign w:val="bottom"/>
@@ -2510,7 +2565,7 @@
         </w:tc>
         <w:tc>
           <w:tcPr>
-            <w:tcW w:w="358" w:type="pct"/>
+            <w:tcW w:w="362" w:type="pct"/>
             <w:shd w:val="clear" w:color="auto" w:fill="auto"/>
             <w:noWrap/>
             <w:vAlign w:val="bottom"/>
@@ -2537,7 +2592,7 @@
         </w:tc>
         <w:tc>
           <w:tcPr>
-            <w:tcW w:w="358" w:type="pct"/>
+            <w:tcW w:w="362" w:type="pct"/>
             <w:shd w:val="clear" w:color="auto" w:fill="auto"/>
             <w:noWrap/>
             <w:vAlign w:val="bottom"/>
@@ -2564,7 +2619,7 @@
         </w:tc>
         <w:tc>
           <w:tcPr>
-            <w:tcW w:w="359" w:type="pct"/>
+            <w:tcW w:w="366" w:type="pct"/>
             <w:shd w:val="clear" w:color="auto" w:fill="auto"/>
             <w:noWrap/>
             <w:vAlign w:val="bottom"/>
@@ -2591,7 +2646,7 @@
         </w:tc>
         <w:tc>
           <w:tcPr>
-            <w:tcW w:w="681" w:type="pct"/>
+            <w:tcW w:w="692" w:type="pct"/>
             <w:shd w:val="clear" w:color="auto" w:fill="auto"/>
             <w:noWrap/>
             <w:vAlign w:val="bottom"/>
@@ -2620,10 +2675,11 @@
       <w:tr>
         <w:trPr>
           <w:trHeight w:val="237"/>
+          <w:jc w:val="center"/>
         </w:trPr>
         <w:tc>
           <w:tcPr>
-            <w:tcW w:w="731" w:type="pct"/>
+            <w:tcW w:w="668" w:type="pct"/>
             <w:shd w:val="clear" w:color="auto" w:fill="auto"/>
             <w:noWrap/>
             <w:vAlign w:val="bottom"/>
@@ -2650,7 +2706,7 @@
         </w:tc>
         <w:tc>
           <w:tcPr>
-            <w:tcW w:w="364" w:type="pct"/>
+            <w:tcW w:w="369" w:type="pct"/>
             <w:shd w:val="clear" w:color="auto" w:fill="auto"/>
             <w:noWrap/>
             <w:vAlign w:val="bottom"/>
@@ -2677,7 +2733,7 @@
         </w:tc>
         <w:tc>
           <w:tcPr>
-            <w:tcW w:w="365" w:type="pct"/>
+            <w:tcW w:w="369" w:type="pct"/>
             <w:shd w:val="clear" w:color="auto" w:fill="auto"/>
             <w:noWrap/>
             <w:vAlign w:val="bottom"/>
@@ -2704,7 +2760,7 @@
         </w:tc>
         <w:tc>
           <w:tcPr>
-            <w:tcW w:w="357" w:type="pct"/>
+            <w:tcW w:w="362" w:type="pct"/>
             <w:shd w:val="clear" w:color="auto" w:fill="auto"/>
             <w:noWrap/>
             <w:vAlign w:val="bottom"/>
@@ -2731,7 +2787,7 @@
         </w:tc>
         <w:tc>
           <w:tcPr>
-            <w:tcW w:w="357" w:type="pct"/>
+            <w:tcW w:w="362" w:type="pct"/>
             <w:shd w:val="clear" w:color="auto" w:fill="auto"/>
             <w:noWrap/>
             <w:vAlign w:val="bottom"/>
@@ -2758,7 +2814,7 @@
         </w:tc>
         <w:tc>
           <w:tcPr>
-            <w:tcW w:w="357" w:type="pct"/>
+            <w:tcW w:w="362" w:type="pct"/>
             <w:shd w:val="clear" w:color="auto" w:fill="auto"/>
             <w:noWrap/>
             <w:vAlign w:val="bottom"/>
@@ -2785,7 +2841,7 @@
         </w:tc>
         <w:tc>
           <w:tcPr>
-            <w:tcW w:w="357" w:type="pct"/>
+            <w:tcW w:w="362" w:type="pct"/>
             <w:shd w:val="clear" w:color="auto" w:fill="auto"/>
             <w:noWrap/>
             <w:vAlign w:val="bottom"/>
@@ -2812,7 +2868,7 @@
         </w:tc>
         <w:tc>
           <w:tcPr>
-            <w:tcW w:w="358" w:type="pct"/>
+            <w:tcW w:w="362" w:type="pct"/>
             <w:shd w:val="clear" w:color="auto" w:fill="auto"/>
             <w:noWrap/>
             <w:vAlign w:val="bottom"/>
@@ -2839,7 +2895,7 @@
         </w:tc>
         <w:tc>
           <w:tcPr>
-            <w:tcW w:w="358" w:type="pct"/>
+            <w:tcW w:w="362" w:type="pct"/>
             <w:shd w:val="clear" w:color="auto" w:fill="auto"/>
             <w:noWrap/>
             <w:vAlign w:val="bottom"/>
@@ -2866,7 +2922,7 @@
         </w:tc>
         <w:tc>
           <w:tcPr>
-            <w:tcW w:w="358" w:type="pct"/>
+            <w:tcW w:w="362" w:type="pct"/>
             <w:shd w:val="clear" w:color="auto" w:fill="auto"/>
             <w:noWrap/>
             <w:vAlign w:val="bottom"/>
@@ -2893,7 +2949,7 @@
         </w:tc>
         <w:tc>
           <w:tcPr>
-            <w:tcW w:w="359" w:type="pct"/>
+            <w:tcW w:w="366" w:type="pct"/>
             <w:shd w:val="clear" w:color="auto" w:fill="auto"/>
             <w:noWrap/>
             <w:vAlign w:val="bottom"/>
@@ -2920,7 +2976,7 @@
         </w:tc>
         <w:tc>
           <w:tcPr>
-            <w:tcW w:w="681" w:type="pct"/>
+            <w:tcW w:w="692" w:type="pct"/>
             <w:shd w:val="clear" w:color="auto" w:fill="auto"/>
             <w:noWrap/>
             <w:vAlign w:val="bottom"/>
@@ -2949,10 +3005,11 @@
       <w:tr>
         <w:trPr>
           <w:trHeight w:val="237"/>
+          <w:jc w:val="center"/>
         </w:trPr>
         <w:tc>
           <w:tcPr>
-            <w:tcW w:w="731" w:type="pct"/>
+            <w:tcW w:w="668" w:type="pct"/>
             <w:shd w:val="clear" w:color="auto" w:fill="auto"/>
             <w:noWrap/>
             <w:vAlign w:val="bottom"/>
@@ -2979,7 +3036,7 @@
         </w:tc>
         <w:tc>
           <w:tcPr>
-            <w:tcW w:w="364" w:type="pct"/>
+            <w:tcW w:w="369" w:type="pct"/>
             <w:shd w:val="clear" w:color="auto" w:fill="auto"/>
             <w:noWrap/>
             <w:vAlign w:val="bottom"/>
@@ -3006,7 +3063,7 @@
         </w:tc>
         <w:tc>
           <w:tcPr>
-            <w:tcW w:w="365" w:type="pct"/>
+            <w:tcW w:w="369" w:type="pct"/>
             <w:shd w:val="clear" w:color="auto" w:fill="auto"/>
             <w:noWrap/>
             <w:vAlign w:val="bottom"/>
@@ -3033,7 +3090,7 @@
         </w:tc>
         <w:tc>
           <w:tcPr>
-            <w:tcW w:w="357" w:type="pct"/>
+            <w:tcW w:w="362" w:type="pct"/>
             <w:shd w:val="clear" w:color="auto" w:fill="auto"/>
             <w:noWrap/>
             <w:vAlign w:val="bottom"/>
@@ -3060,7 +3117,7 @@
         </w:tc>
         <w:tc>
           <w:tcPr>
-            <w:tcW w:w="357" w:type="pct"/>
+            <w:tcW w:w="362" w:type="pct"/>
             <w:shd w:val="clear" w:color="auto" w:fill="auto"/>
             <w:noWrap/>
             <w:vAlign w:val="bottom"/>
@@ -3087,7 +3144,7 @@
         </w:tc>
         <w:tc>
           <w:tcPr>
-            <w:tcW w:w="357" w:type="pct"/>
+            <w:tcW w:w="362" w:type="pct"/>
             <w:shd w:val="clear" w:color="auto" w:fill="auto"/>
             <w:noWrap/>
             <w:vAlign w:val="bottom"/>
@@ -3114,7 +3171,7 @@
         </w:tc>
         <w:tc>
           <w:tcPr>
-            <w:tcW w:w="357" w:type="pct"/>
+            <w:tcW w:w="362" w:type="pct"/>
             <w:shd w:val="clear" w:color="auto" w:fill="auto"/>
             <w:noWrap/>
             <w:vAlign w:val="bottom"/>
@@ -3141,7 +3198,7 @@
         </w:tc>
         <w:tc>
           <w:tcPr>
-            <w:tcW w:w="358" w:type="pct"/>
+            <w:tcW w:w="362" w:type="pct"/>
             <w:shd w:val="clear" w:color="auto" w:fill="auto"/>
             <w:noWrap/>
             <w:vAlign w:val="bottom"/>
@@ -3168,7 +3225,7 @@
         </w:tc>
         <w:tc>
           <w:tcPr>
-            <w:tcW w:w="358" w:type="pct"/>
+            <w:tcW w:w="362" w:type="pct"/>
             <w:shd w:val="clear" w:color="auto" w:fill="auto"/>
             <w:noWrap/>
             <w:vAlign w:val="bottom"/>
@@ -3195,7 +3252,7 @@
         </w:tc>
         <w:tc>
           <w:tcPr>
-            <w:tcW w:w="358" w:type="pct"/>
+            <w:tcW w:w="362" w:type="pct"/>
             <w:shd w:val="clear" w:color="auto" w:fill="auto"/>
             <w:noWrap/>
             <w:vAlign w:val="bottom"/>
@@ -3222,7 +3279,7 @@
         </w:tc>
         <w:tc>
           <w:tcPr>
-            <w:tcW w:w="359" w:type="pct"/>
+            <w:tcW w:w="366" w:type="pct"/>
             <w:shd w:val="clear" w:color="auto" w:fill="auto"/>
             <w:noWrap/>
             <w:vAlign w:val="bottom"/>
@@ -3249,7 +3306,7 @@
         </w:tc>
         <w:tc>
           <w:tcPr>
-            <w:tcW w:w="681" w:type="pct"/>
+            <w:tcW w:w="692" w:type="pct"/>
             <w:shd w:val="clear" w:color="auto" w:fill="auto"/>
             <w:noWrap/>
             <w:vAlign w:val="bottom"/>
@@ -3278,10 +3335,11 @@
       <w:tr>
         <w:trPr>
           <w:trHeight w:val="237"/>
+          <w:jc w:val="center"/>
         </w:trPr>
         <w:tc>
           <w:tcPr>
-            <w:tcW w:w="731" w:type="pct"/>
+            <w:tcW w:w="668" w:type="pct"/>
             <w:shd w:val="clear" w:color="auto" w:fill="auto"/>
             <w:noWrap/>
             <w:vAlign w:val="bottom"/>
@@ -3308,7 +3366,7 @@
         </w:tc>
         <w:tc>
           <w:tcPr>
-            <w:tcW w:w="364" w:type="pct"/>
+            <w:tcW w:w="369" w:type="pct"/>
             <w:shd w:val="clear" w:color="auto" w:fill="auto"/>
             <w:noWrap/>
             <w:vAlign w:val="bottom"/>
@@ -3335,7 +3393,7 @@
         </w:tc>
         <w:tc>
           <w:tcPr>
-            <w:tcW w:w="365" w:type="pct"/>
+            <w:tcW w:w="369" w:type="pct"/>
             <w:shd w:val="clear" w:color="auto" w:fill="auto"/>
             <w:noWrap/>
             <w:vAlign w:val="bottom"/>
@@ -3362,7 +3420,7 @@
         </w:tc>
         <w:tc>
           <w:tcPr>
-            <w:tcW w:w="357" w:type="pct"/>
+            <w:tcW w:w="362" w:type="pct"/>
             <w:shd w:val="clear" w:color="auto" w:fill="auto"/>
             <w:noWrap/>
             <w:vAlign w:val="bottom"/>
@@ -3389,7 +3447,7 @@
         </w:tc>
         <w:tc>
           <w:tcPr>
-            <w:tcW w:w="357" w:type="pct"/>
+            <w:tcW w:w="362" w:type="pct"/>
             <w:shd w:val="clear" w:color="auto" w:fill="auto"/>
             <w:noWrap/>
             <w:vAlign w:val="bottom"/>
@@ -3416,7 +3474,7 @@
         </w:tc>
         <w:tc>
           <w:tcPr>
-            <w:tcW w:w="357" w:type="pct"/>
+            <w:tcW w:w="362" w:type="pct"/>
             <w:shd w:val="clear" w:color="auto" w:fill="auto"/>
             <w:noWrap/>
             <w:vAlign w:val="bottom"/>
@@ -3443,7 +3501,7 @@
         </w:tc>
         <w:tc>
           <w:tcPr>
-            <w:tcW w:w="357" w:type="pct"/>
+            <w:tcW w:w="362" w:type="pct"/>
             <w:shd w:val="clear" w:color="auto" w:fill="auto"/>
             <w:noWrap/>
             <w:vAlign w:val="bottom"/>
@@ -3470,7 +3528,7 @@
         </w:tc>
         <w:tc>
           <w:tcPr>
-            <w:tcW w:w="358" w:type="pct"/>
+            <w:tcW w:w="362" w:type="pct"/>
             <w:shd w:val="clear" w:color="auto" w:fill="auto"/>
             <w:noWrap/>
             <w:vAlign w:val="bottom"/>
@@ -3497,7 +3555,7 @@
         </w:tc>
         <w:tc>
           <w:tcPr>
-            <w:tcW w:w="358" w:type="pct"/>
+            <w:tcW w:w="362" w:type="pct"/>
             <w:shd w:val="clear" w:color="auto" w:fill="auto"/>
             <w:noWrap/>
             <w:vAlign w:val="bottom"/>
@@ -3524,7 +3582,7 @@
         </w:tc>
         <w:tc>
           <w:tcPr>
-            <w:tcW w:w="358" w:type="pct"/>
+            <w:tcW w:w="362" w:type="pct"/>
             <w:shd w:val="clear" w:color="auto" w:fill="auto"/>
             <w:noWrap/>
             <w:vAlign w:val="bottom"/>
@@ -3551,7 +3609,7 @@
         </w:tc>
         <w:tc>
           <w:tcPr>
-            <w:tcW w:w="359" w:type="pct"/>
+            <w:tcW w:w="366" w:type="pct"/>
             <w:shd w:val="clear" w:color="auto" w:fill="auto"/>
             <w:noWrap/>
             <w:vAlign w:val="bottom"/>
@@ -3578,7 +3636,7 @@
         </w:tc>
         <w:tc>
           <w:tcPr>
-            <w:tcW w:w="681" w:type="pct"/>
+            <w:tcW w:w="692" w:type="pct"/>
             <w:shd w:val="clear" w:color="auto" w:fill="auto"/>
             <w:noWrap/>
             <w:vAlign w:val="bottom"/>
@@ -3607,10 +3665,11 @@
       <w:tr>
         <w:trPr>
           <w:trHeight w:val="237"/>
+          <w:jc w:val="center"/>
         </w:trPr>
         <w:tc>
           <w:tcPr>
-            <w:tcW w:w="731" w:type="pct"/>
+            <w:tcW w:w="668" w:type="pct"/>
             <w:shd w:val="clear" w:color="auto" w:fill="auto"/>
             <w:noWrap/>
             <w:vAlign w:val="bottom"/>
@@ -3637,7 +3696,7 @@
         </w:tc>
         <w:tc>
           <w:tcPr>
-            <w:tcW w:w="364" w:type="pct"/>
+            <w:tcW w:w="369" w:type="pct"/>
             <w:shd w:val="clear" w:color="auto" w:fill="auto"/>
             <w:noWrap/>
             <w:vAlign w:val="bottom"/>
@@ -3664,7 +3723,7 @@
         </w:tc>
         <w:tc>
           <w:tcPr>
-            <w:tcW w:w="365" w:type="pct"/>
+            <w:tcW w:w="369" w:type="pct"/>
             <w:shd w:val="clear" w:color="auto" w:fill="auto"/>
             <w:noWrap/>
             <w:vAlign w:val="bottom"/>
@@ -3691,7 +3750,7 @@
         </w:tc>
         <w:tc>
           <w:tcPr>
-            <w:tcW w:w="357" w:type="pct"/>
+            <w:tcW w:w="362" w:type="pct"/>
             <w:shd w:val="clear" w:color="auto" w:fill="auto"/>
             <w:noWrap/>
             <w:vAlign w:val="bottom"/>
@@ -3718,7 +3777,7 @@
         </w:tc>
         <w:tc>
           <w:tcPr>
-            <w:tcW w:w="357" w:type="pct"/>
+            <w:tcW w:w="362" w:type="pct"/>
             <w:shd w:val="clear" w:color="auto" w:fill="auto"/>
             <w:noWrap/>
             <w:vAlign w:val="bottom"/>
@@ -3745,7 +3804,7 @@
         </w:tc>
         <w:tc>
           <w:tcPr>
-            <w:tcW w:w="357" w:type="pct"/>
+            <w:tcW w:w="362" w:type="pct"/>
             <w:shd w:val="clear" w:color="auto" w:fill="auto"/>
             <w:noWrap/>
             <w:vAlign w:val="bottom"/>
@@ -3772,7 +3831,7 @@
         </w:tc>
         <w:tc>
           <w:tcPr>
-            <w:tcW w:w="357" w:type="pct"/>
+            <w:tcW w:w="362" w:type="pct"/>
             <w:shd w:val="clear" w:color="auto" w:fill="auto"/>
             <w:noWrap/>
             <w:vAlign w:val="bottom"/>
@@ -3799,7 +3858,7 @@
         </w:tc>
         <w:tc>
           <w:tcPr>
-            <w:tcW w:w="358" w:type="pct"/>
+            <w:tcW w:w="362" w:type="pct"/>
             <w:shd w:val="clear" w:color="auto" w:fill="auto"/>
             <w:noWrap/>
             <w:vAlign w:val="bottom"/>
@@ -3826,7 +3885,7 @@
         </w:tc>
         <w:tc>
           <w:tcPr>
-            <w:tcW w:w="358" w:type="pct"/>
+            <w:tcW w:w="362" w:type="pct"/>
             <w:shd w:val="clear" w:color="auto" w:fill="auto"/>
             <w:noWrap/>
             <w:vAlign w:val="bottom"/>
@@ -3853,7 +3912,7 @@
         </w:tc>
         <w:tc>
           <w:tcPr>
-            <w:tcW w:w="358" w:type="pct"/>
+            <w:tcW w:w="362" w:type="pct"/>
             <w:shd w:val="clear" w:color="auto" w:fill="auto"/>
             <w:noWrap/>
             <w:vAlign w:val="bottom"/>
@@ -3880,7 +3939,7 @@
         </w:tc>
         <w:tc>
           <w:tcPr>
-            <w:tcW w:w="359" w:type="pct"/>
+            <w:tcW w:w="366" w:type="pct"/>
             <w:shd w:val="clear" w:color="auto" w:fill="auto"/>
             <w:noWrap/>
             <w:vAlign w:val="bottom"/>
@@ -3907,7 +3966,7 @@
         </w:tc>
         <w:tc>
           <w:tcPr>
-            <w:tcW w:w="681" w:type="pct"/>
+            <w:tcW w:w="692" w:type="pct"/>
             <w:shd w:val="clear" w:color="auto" w:fill="auto"/>
             <w:noWrap/>
             <w:vAlign w:val="bottom"/>
@@ -3936,10 +3995,11 @@
       <w:tr>
         <w:trPr>
           <w:trHeight w:val="237"/>
+          <w:jc w:val="center"/>
         </w:trPr>
         <w:tc>
           <w:tcPr>
-            <w:tcW w:w="731" w:type="pct"/>
+            <w:tcW w:w="668" w:type="pct"/>
             <w:shd w:val="clear" w:color="auto" w:fill="auto"/>
             <w:noWrap/>
             <w:vAlign w:val="bottom"/>
@@ -3966,7 +4026,7 @@
         </w:tc>
         <w:tc>
           <w:tcPr>
-            <w:tcW w:w="364" w:type="pct"/>
+            <w:tcW w:w="369" w:type="pct"/>
             <w:shd w:val="clear" w:color="auto" w:fill="auto"/>
             <w:noWrap/>
             <w:vAlign w:val="bottom"/>
@@ -3993,7 +4053,7 @@
         </w:tc>
         <w:tc>
           <w:tcPr>
-            <w:tcW w:w="365" w:type="pct"/>
+            <w:tcW w:w="369" w:type="pct"/>
             <w:shd w:val="clear" w:color="auto" w:fill="auto"/>
             <w:noWrap/>
             <w:vAlign w:val="bottom"/>
@@ -4020,7 +4080,7 @@
         </w:tc>
         <w:tc>
           <w:tcPr>
-            <w:tcW w:w="357" w:type="pct"/>
+            <w:tcW w:w="362" w:type="pct"/>
             <w:shd w:val="clear" w:color="auto" w:fill="auto"/>
             <w:noWrap/>
             <w:vAlign w:val="bottom"/>
@@ -4047,7 +4107,7 @@
         </w:tc>
         <w:tc>
           <w:tcPr>
-            <w:tcW w:w="357" w:type="pct"/>
+            <w:tcW w:w="362" w:type="pct"/>
             <w:shd w:val="clear" w:color="auto" w:fill="auto"/>
             <w:noWrap/>
             <w:vAlign w:val="bottom"/>
@@ -4074,7 +4134,7 @@
         </w:tc>
         <w:tc>
           <w:tcPr>
-            <w:tcW w:w="357" w:type="pct"/>
+            <w:tcW w:w="362" w:type="pct"/>
             <w:shd w:val="clear" w:color="auto" w:fill="auto"/>
             <w:noWrap/>
             <w:vAlign w:val="bottom"/>
@@ -4101,7 +4161,7 @@
         </w:tc>
         <w:tc>
           <w:tcPr>
-            <w:tcW w:w="357" w:type="pct"/>
+            <w:tcW w:w="362" w:type="pct"/>
             <w:shd w:val="clear" w:color="auto" w:fill="auto"/>
             <w:noWrap/>
             <w:vAlign w:val="bottom"/>
@@ -4128,7 +4188,7 @@
         </w:tc>
         <w:tc>
           <w:tcPr>
-            <w:tcW w:w="358" w:type="pct"/>
+            <w:tcW w:w="362" w:type="pct"/>
             <w:shd w:val="clear" w:color="auto" w:fill="auto"/>
             <w:noWrap/>
             <w:vAlign w:val="bottom"/>
@@ -4155,7 +4215,7 @@
         </w:tc>
         <w:tc>
           <w:tcPr>
-            <w:tcW w:w="358" w:type="pct"/>
+            <w:tcW w:w="362" w:type="pct"/>
             <w:shd w:val="clear" w:color="auto" w:fill="auto"/>
             <w:noWrap/>
             <w:vAlign w:val="bottom"/>
@@ -4182,7 +4242,7 @@
         </w:tc>
         <w:tc>
           <w:tcPr>
-            <w:tcW w:w="358" w:type="pct"/>
+            <w:tcW w:w="362" w:type="pct"/>
             <w:shd w:val="clear" w:color="auto" w:fill="auto"/>
             <w:noWrap/>
             <w:vAlign w:val="bottom"/>
@@ -4209,7 +4269,7 @@
         </w:tc>
         <w:tc>
           <w:tcPr>
-            <w:tcW w:w="359" w:type="pct"/>
+            <w:tcW w:w="366" w:type="pct"/>
             <w:shd w:val="clear" w:color="auto" w:fill="auto"/>
             <w:noWrap/>
             <w:vAlign w:val="bottom"/>
@@ -4236,7 +4296,7 @@
         </w:tc>
         <w:tc>
           <w:tcPr>
-            <w:tcW w:w="681" w:type="pct"/>
+            <w:tcW w:w="692" w:type="pct"/>
             <w:shd w:val="clear" w:color="auto" w:fill="auto"/>
             <w:noWrap/>
             <w:vAlign w:val="bottom"/>
@@ -4265,10 +4325,11 @@
       <w:tr>
         <w:trPr>
           <w:trHeight w:val="237"/>
+          <w:jc w:val="center"/>
         </w:trPr>
         <w:tc>
           <w:tcPr>
-            <w:tcW w:w="731" w:type="pct"/>
+            <w:tcW w:w="668" w:type="pct"/>
             <w:shd w:val="clear" w:color="auto" w:fill="auto"/>
             <w:noWrap/>
             <w:vAlign w:val="bottom"/>
@@ -4295,7 +4356,7 @@
         </w:tc>
         <w:tc>
           <w:tcPr>
-            <w:tcW w:w="364" w:type="pct"/>
+            <w:tcW w:w="369" w:type="pct"/>
             <w:shd w:val="clear" w:color="auto" w:fill="auto"/>
             <w:noWrap/>
             <w:vAlign w:val="bottom"/>
@@ -4322,7 +4383,7 @@
         </w:tc>
         <w:tc>
           <w:tcPr>
-            <w:tcW w:w="365" w:type="pct"/>
+            <w:tcW w:w="369" w:type="pct"/>
             <w:shd w:val="clear" w:color="auto" w:fill="auto"/>
             <w:noWrap/>
             <w:vAlign w:val="bottom"/>
@@ -4349,7 +4410,7 @@
         </w:tc>
         <w:tc>
           <w:tcPr>
-            <w:tcW w:w="357" w:type="pct"/>
+            <w:tcW w:w="362" w:type="pct"/>
             <w:shd w:val="clear" w:color="auto" w:fill="auto"/>
             <w:noWrap/>
             <w:vAlign w:val="bottom"/>
@@ -4376,7 +4437,7 @@
         </w:tc>
         <w:tc>
           <w:tcPr>
-            <w:tcW w:w="357" w:type="pct"/>
+            <w:tcW w:w="362" w:type="pct"/>
             <w:shd w:val="clear" w:color="auto" w:fill="auto"/>
             <w:noWrap/>
             <w:vAlign w:val="bottom"/>
@@ -4403,7 +4464,7 @@
         </w:tc>
         <w:tc>
           <w:tcPr>
-            <w:tcW w:w="357" w:type="pct"/>
+            <w:tcW w:w="362" w:type="pct"/>
             <w:shd w:val="clear" w:color="auto" w:fill="auto"/>
             <w:noWrap/>
             <w:vAlign w:val="bottom"/>
@@ -4430,7 +4491,7 @@
         </w:tc>
         <w:tc>
           <w:tcPr>
-            <w:tcW w:w="357" w:type="pct"/>
+            <w:tcW w:w="362" w:type="pct"/>
             <w:shd w:val="clear" w:color="auto" w:fill="auto"/>
             <w:noWrap/>
             <w:vAlign w:val="bottom"/>
@@ -4457,7 +4518,7 @@
         </w:tc>
         <w:tc>
           <w:tcPr>
-            <w:tcW w:w="358" w:type="pct"/>
+            <w:tcW w:w="362" w:type="pct"/>
             <w:shd w:val="clear" w:color="auto" w:fill="auto"/>
             <w:noWrap/>
             <w:vAlign w:val="bottom"/>
@@ -4484,7 +4545,7 @@
         </w:tc>
         <w:tc>
           <w:tcPr>
-            <w:tcW w:w="358" w:type="pct"/>
+            <w:tcW w:w="362" w:type="pct"/>
             <w:shd w:val="clear" w:color="auto" w:fill="auto"/>
             <w:noWrap/>
             <w:vAlign w:val="bottom"/>
@@ -4511,7 +4572,7 @@
         </w:tc>
         <w:tc>
           <w:tcPr>
-            <w:tcW w:w="358" w:type="pct"/>
+            <w:tcW w:w="362" w:type="pct"/>
             <w:shd w:val="clear" w:color="auto" w:fill="auto"/>
             <w:noWrap/>
             <w:vAlign w:val="bottom"/>
@@ -4538,7 +4599,7 @@
         </w:tc>
         <w:tc>
           <w:tcPr>
-            <w:tcW w:w="359" w:type="pct"/>
+            <w:tcW w:w="366" w:type="pct"/>
             <w:shd w:val="clear" w:color="auto" w:fill="auto"/>
             <w:noWrap/>
             <w:vAlign w:val="bottom"/>
@@ -4565,7 +4626,7 @@
         </w:tc>
         <w:tc>
           <w:tcPr>
-            <w:tcW w:w="681" w:type="pct"/>
+            <w:tcW w:w="692" w:type="pct"/>
             <w:shd w:val="clear" w:color="auto" w:fill="auto"/>
             <w:noWrap/>
             <w:vAlign w:val="bottom"/>
@@ -4592,67 +4653,33 @@
         </w:tc>
       </w:tr>
     </w:tbl>
+    <w:p/>
     <w:p>
       <w:pPr>
+        <w:spacing w:after="120"/>
         <w:rPr>
           <w:b/>
         </w:rPr>
       </w:pPr>
+      <w:r>
+        <w:rPr>
+          <w:b/>
+        </w:rPr>
+        <w:t>FUTURE WORK</w:t>
+      </w:r>
     </w:p>
     <w:p>
       <w:r>
-        <w:t xml:space="preserve">Our error rate was lowest when the phones were around 5-7.5 cm apart. </w:t>
-      </w:r>
-      <w:r>
-        <w:t>Between</w:t>
-      </w:r>
-      <w:r>
-        <w:t xml:space="preserve"> </w:t>
-      </w:r>
-      <w:r>
-        <w:t>12.5-15</w:t>
-      </w:r>
-      <w:r>
-        <w:t xml:space="preserve"> cm we observed a </w:t>
-      </w:r>
-      <w:r>
-        <w:t>marked</w:t>
-      </w:r>
-      <w:r>
-        <w:t xml:space="preserve"> </w:t>
-      </w:r>
-      <w:r>
-        <w:t>decrease</w:t>
-      </w:r>
-      <w:r>
-        <w:t xml:space="preserve"> in detection </w:t>
-      </w:r>
-      <w:r>
-        <w:t xml:space="preserve">accuracy that </w:t>
-      </w:r>
-      <w:r>
-        <w:t>we cannot fully explain.</w:t>
-      </w:r>
-    </w:p>
-    <w:p/>
-    <w:p>
-      <w:r>
-        <w:t xml:space="preserve">The primary sources of error were failure to detect the preamble and failure to correctly decode the header. A missed packet (or one with the wrong length) would cause all of the subsequent data to be shifted over, resulting in very low overall accuracy.  </w:t>
-      </w:r>
-      <w:r>
-        <w:t>Every error resulting in more than 1200 incorrect bits in the table above was a result of a missed packet (or a packet with an incorrectly interpreted length).</w:t>
-      </w:r>
-    </w:p>
-    <w:p/>
-    <w:p>
-      <w:r>
-        <w:t>We have two</w:t>
-      </w:r>
-      <w:r>
-        <w:t xml:space="preserve"> main</w:t>
-      </w:r>
-      <w:r>
-        <w:t xml:space="preserve"> ideas for improving overall accuracy:</w:t>
+        <w:t>A few ideas we have for</w:t>
+      </w:r>
+      <w:r>
+        <w:t xml:space="preserve"> improving overall accuracy</w:t>
+      </w:r>
+      <w:r>
+        <w:t xml:space="preserve"> include</w:t>
+      </w:r>
+      <w:r>
+        <w:t>:</w:t>
       </w:r>
     </w:p>
     <w:p>
@@ -4664,7 +4691,10 @@
         </w:numPr>
       </w:pPr>
       <w:r>
-        <w:t xml:space="preserve">Adaptively determine how many high samples should make a bin count as a </w:t>
+        <w:t>Use the preamble to a</w:t>
+      </w:r>
+      <w:r>
+        <w:t xml:space="preserve">daptively determine how many high samples should make a bin count as a </w:t>
       </w:r>
       <w:r>
         <w:rPr>
@@ -4673,10 +4703,16 @@
         <w:t>one</w:t>
       </w:r>
       <w:r>
-        <w:t xml:space="preserve"> based on the preamble</w:t>
-      </w:r>
-      <w:r>
-        <w:t xml:space="preserve"> (we already adaptively select a threshold in this manner) </w:t>
+        <w:t xml:space="preserve"> </w:t>
+      </w:r>
+      <w:r>
+        <w:t xml:space="preserve">(we already adaptively select a threshold this </w:t>
+      </w:r>
+      <w:r>
+        <w:t>way</w:t>
+      </w:r>
+      <w:r>
+        <w:t xml:space="preserve">) </w:t>
       </w:r>
     </w:p>
     <w:p>
@@ -4689,6 +4725,18 @@
       </w:pPr>
       <w:r>
         <w:t xml:space="preserve">Add an error-correcting code to the header to make that critical part of decoding more robust </w:t>
+      </w:r>
+    </w:p>
+    <w:p>
+      <w:pPr>
+        <w:pStyle w:val="ListParagraph"/>
+        <w:numPr>
+          <w:ilvl w:val="0"/>
+          <w:numId w:val="2"/>
+        </w:numPr>
+      </w:pPr>
+      <w:r>
+        <w:t>Apply a band-pass filter in the frequency domain to reduce the influence of background noise.</w:t>
       </w:r>
     </w:p>
     <w:sectPr>
@@ -5641,11 +5689,11 @@
         </c:dLbls>
         <c:marker val="1"/>
         <c:smooth val="0"/>
-        <c:axId val="-2137566264"/>
-        <c:axId val="2146573016"/>
+        <c:axId val="2038540424"/>
+        <c:axId val="2041589288"/>
       </c:lineChart>
       <c:catAx>
-        <c:axId val="-2137566264"/>
+        <c:axId val="2038540424"/>
         <c:scaling>
           <c:orientation val="minMax"/>
         </c:scaling>
@@ -5678,7 +5726,7 @@
         <c:majorTickMark val="out"/>
         <c:minorTickMark val="none"/>
         <c:tickLblPos val="nextTo"/>
-        <c:crossAx val="2146573016"/>
+        <c:crossAx val="2041589288"/>
         <c:crosses val="autoZero"/>
         <c:auto val="1"/>
         <c:lblAlgn val="ctr"/>
@@ -5686,7 +5734,7 @@
         <c:noMultiLvlLbl val="0"/>
       </c:catAx>
       <c:valAx>
-        <c:axId val="2146573016"/>
+        <c:axId val="2041589288"/>
         <c:scaling>
           <c:orientation val="minMax"/>
         </c:scaling>
@@ -5697,7 +5745,7 @@
         <c:majorTickMark val="out"/>
         <c:minorTickMark val="none"/>
         <c:tickLblPos val="nextTo"/>
-        <c:crossAx val="-2137566264"/>
+        <c:crossAx val="2038540424"/>
         <c:crosses val="autoZero"/>
         <c:crossBetween val="between"/>
       </c:valAx>

</xml_diff>

<commit_message>
Minor punctuation improvements in the writeup
</commit_message>
<xml_diff>
--- a/writeup/CSE 561 Android Project Report.docx
+++ b/writeup/CSE 561 Android Project Report.docx
@@ -23,13 +23,8 @@
         <w:jc w:val="center"/>
       </w:pPr>
       <w:r>
-        <w:t xml:space="preserve">Lilian de Greef &amp; Calvin </w:t>
-      </w:r>
-      <w:proofErr w:type="spellStart"/>
-      <w:r>
-        <w:t>Loncaric</w:t>
-      </w:r>
-      <w:proofErr w:type="spellEnd"/>
+        <w:t>Lilian de Greef &amp; Calvin Loncaric</w:t>
+      </w:r>
     </w:p>
     <w:p>
       <w:pPr>
@@ -403,15 +398,7 @@
         </w:numPr>
       </w:pPr>
       <w:r>
-        <w:t xml:space="preserve">Breaks up the </w:t>
-      </w:r>
-      <w:proofErr w:type="spellStart"/>
-      <w:r>
-        <w:t>thresholded</w:t>
-      </w:r>
-      <w:proofErr w:type="spellEnd"/>
-      <w:r>
-        <w:t xml:space="preserve"> signal</w:t>
+        <w:t>Breaks up the thresholded signal</w:t>
       </w:r>
       <w:r>
         <w:t xml:space="preserve"> into bins,</w:t>
@@ -497,13 +484,7 @@
         <w:t xml:space="preserve">We sent repeatedly sent ~1Kb of text between two phones in a quiet room to investigate the bit error rate. </w:t>
       </w:r>
       <w:r>
-        <w:t>Our error rate was lowest when the phones were around 5-7.5 cm apart. Between 12.5-15 cm we observed a marked decrease in detection accuracy</w:t>
-      </w:r>
-      <w:r>
-        <w:t>, as shown in the graph below,</w:t>
-      </w:r>
-      <w:r>
-        <w:t xml:space="preserve"> that we cannot fully explain.</w:t>
+        <w:t>Our error rate was lowest when the phones were around 5-7.5 cm apart. Between 12.5-15 cm we observed a marked decrease in detection accuracy, as shown in the graph below, that we cannot fully explain.</w:t>
       </w:r>
     </w:p>
     <w:p>
@@ -535,18 +516,7 @@
     </w:p>
     <w:p>
       <w:r>
-        <w:t xml:space="preserve">The primary sources of error were failure to detect the preamble and failure to </w:t>
-      </w:r>
-      <w:bookmarkStart w:id="0" w:name="_GoBack"/>
-      <w:bookmarkEnd w:id="0"/>
-      <w:r>
-        <w:t xml:space="preserve">correctly decode the header. A missed packet (or one with the wrong length) would incorrectly shift all of the subsequent data, resulting in very low overall accuracy.  Every error resulting in more than 1200 incorrect bits in the table </w:t>
-      </w:r>
-      <w:r>
-        <w:t>below</w:t>
-      </w:r>
-      <w:r>
-        <w:t xml:space="preserve"> was a result of a missed packet (or a packet with an incorrectly interpreted length).</w:t>
+        <w:t>The primary sources of error were failure to detect the preamble and failure to correctly decode the header. A missed packet (or one with the wrong length) would incorrectly shift all of the subsequent data, resulting in very low overall accuracy.  Every error resulting in more than 1200 incorrect bits in the table below was a result of a missed packet (or a packet with an incorrectly interpreted length).</w:t>
       </w:r>
     </w:p>
     <w:p>
@@ -4712,8 +4682,10 @@
         <w:t>way</w:t>
       </w:r>
       <w:r>
-        <w:t xml:space="preserve">) </w:t>
-      </w:r>
+        <w:t>).</w:t>
+      </w:r>
+      <w:bookmarkStart w:id="0" w:name="_GoBack"/>
+      <w:bookmarkEnd w:id="0"/>
     </w:p>
     <w:p>
       <w:pPr>
@@ -4724,7 +4696,10 @@
         </w:numPr>
       </w:pPr>
       <w:r>
-        <w:t xml:space="preserve">Add an error-correcting code to the header to make that critical part of decoding more robust </w:t>
+        <w:t>Add an error-correcting code to the header to make that critic</w:t>
+      </w:r>
+      <w:r>
+        <w:t>al part of decoding more robust.</w:t>
       </w:r>
     </w:p>
     <w:p>
@@ -5689,11 +5664,11 @@
         </c:dLbls>
         <c:marker val="1"/>
         <c:smooth val="0"/>
-        <c:axId val="2038540424"/>
-        <c:axId val="2041589288"/>
+        <c:axId val="2141805304"/>
+        <c:axId val="2141870328"/>
       </c:lineChart>
       <c:catAx>
-        <c:axId val="2038540424"/>
+        <c:axId val="2141805304"/>
         <c:scaling>
           <c:orientation val="minMax"/>
         </c:scaling>
@@ -5726,7 +5701,7 @@
         <c:majorTickMark val="out"/>
         <c:minorTickMark val="none"/>
         <c:tickLblPos val="nextTo"/>
-        <c:crossAx val="2041589288"/>
+        <c:crossAx val="2141870328"/>
         <c:crosses val="autoZero"/>
         <c:auto val="1"/>
         <c:lblAlgn val="ctr"/>
@@ -5734,7 +5709,7 @@
         <c:noMultiLvlLbl val="0"/>
       </c:catAx>
       <c:valAx>
-        <c:axId val="2041589288"/>
+        <c:axId val="2141870328"/>
         <c:scaling>
           <c:orientation val="minMax"/>
         </c:scaling>
@@ -5745,7 +5720,7 @@
         <c:majorTickMark val="out"/>
         <c:minorTickMark val="none"/>
         <c:tickLblPos val="nextTo"/>
-        <c:crossAx val="2038540424"/>
+        <c:crossAx val="2141805304"/>
         <c:crosses val="autoZero"/>
         <c:crossBetween val="between"/>
       </c:valAx>

</xml_diff>